<commit_message>
Lab 7 fixed othcet
</commit_message>
<xml_diff>
--- a/Otchet_Lab7.docx
+++ b/Otchet_Lab7.docx
@@ -231,7 +231,7 @@
           <w:sz w:val="24"/>
           <w:szCs w:val="24"/>
         </w:rPr>
-        <w:t xml:space="preserve">Сетевые </w:t>
+        <w:t xml:space="preserve">Организация в </w:t>
       </w:r>
       <w:r>
         <w:rPr>
@@ -240,8 +240,9 @@
           <w:noProof/>
           <w:sz w:val="24"/>
           <w:szCs w:val="24"/>
-        </w:rPr>
-        <w:t>“</w:t>
+          <w:lang w:val="en-US"/>
+        </w:rPr>
+        <w:t>Java</w:t>
       </w:r>
       <w:r>
         <w:rPr>
@@ -251,7 +252,7 @@
           <w:sz w:val="24"/>
           <w:szCs w:val="24"/>
         </w:rPr>
-        <w:t>клиент-серверные</w:t>
+        <w:t xml:space="preserve"> </w:t>
       </w:r>
       <w:r>
         <w:rPr>
@@ -261,18 +262,10 @@
           <w:sz w:val="24"/>
           <w:szCs w:val="24"/>
         </w:rPr>
-        <w:t>”</w:t>
-      </w:r>
-      <w:r>
-        <w:rPr>
-          <w:rFonts w:ascii="Times New Roman" w:hAnsi="Times New Roman"/>
-          <w:i/>
-          <w:noProof/>
-          <w:sz w:val="24"/>
-          <w:szCs w:val="24"/>
-        </w:rPr>
-        <w:t xml:space="preserve"> приложения</w:t>
-      </w:r>
+        <w:t>хранения данных в базе данных</w:t>
+      </w:r>
+      <w:bookmarkStart w:id="0" w:name="_GoBack"/>
+      <w:bookmarkEnd w:id="0"/>
     </w:p>
     <w:p>
       <w:pPr>
@@ -981,8 +974,6 @@
               </w:rPr>
               <w:t>Задание</w:t>
             </w:r>
-            <w:bookmarkStart w:id="0" w:name="_GoBack"/>
-            <w:bookmarkEnd w:id="0"/>
             <w:r>
               <w:rPr>
                 <w:noProof/>
@@ -1354,13 +1345,7 @@
         <w:rPr>
           <w:lang w:eastAsia="ru-RU"/>
         </w:rPr>
-        <w:t>- Добавить в меню пункты сохранение и загрузку объектов в базу данных.</w:t>
-      </w:r>
-      <w:r>
-        <w:rPr>
-          <w:lang w:eastAsia="ru-RU"/>
-        </w:rPr>
-        <w:t xml:space="preserve"> Можно использовать любую СУБД.</w:t>
+        <w:t>- Добавить в меню пункты сохранение и загрузку объектов в базу данных. Можно использовать любую СУБД.</w:t>
       </w:r>
     </w:p>
     <w:p>
@@ -1546,16 +1531,46 @@
       <w:pPr>
         <w:rPr>
           <w:rFonts w:ascii="Times New Roman" w:hAnsi="Times New Roman"/>
+          <w:lang w:eastAsia="ru-RU"/>
+        </w:rPr>
+      </w:pPr>
+      <w:bookmarkStart w:id="5" w:name="_Toc38668446"/>
+      <w:r>
+        <w:rPr>
+          <w:rFonts w:ascii="Times New Roman" w:hAnsi="Times New Roman"/>
+          <w:lang w:eastAsia="ru-RU"/>
+        </w:rPr>
+        <w:t xml:space="preserve">В качестве базы данных используется </w:t>
+      </w:r>
+      <w:proofErr w:type="spellStart"/>
+      <w:r>
+        <w:rPr>
+          <w:rFonts w:ascii="Times New Roman" w:hAnsi="Times New Roman"/>
           <w:lang w:val="en-US" w:eastAsia="ru-RU"/>
         </w:rPr>
-      </w:pPr>
-      <w:bookmarkStart w:id="5" w:name="_Toc38668446"/>
+        <w:t>postgresql</w:t>
+      </w:r>
+      <w:proofErr w:type="spellEnd"/>
       <w:r>
         <w:rPr>
           <w:rFonts w:ascii="Times New Roman" w:hAnsi="Times New Roman"/>
           <w:lang w:eastAsia="ru-RU"/>
         </w:rPr>
-        <w:t xml:space="preserve">В качестве базы данных используется </w:t>
+        <w:t xml:space="preserve">. База данных размещается на </w:t>
+      </w:r>
+      <w:r>
+        <w:rPr>
+          <w:rFonts w:ascii="Times New Roman" w:hAnsi="Times New Roman"/>
+          <w:lang w:val="en-US" w:eastAsia="ru-RU"/>
+        </w:rPr>
+        <w:t>localhost</w:t>
+      </w:r>
+      <w:r>
+        <w:rPr>
+          <w:rFonts w:ascii="Times New Roman" w:hAnsi="Times New Roman"/>
+          <w:lang w:eastAsia="ru-RU"/>
+        </w:rPr>
+        <w:t xml:space="preserve">. Для управления базой данных использовалась консоль </w:t>
       </w:r>
       <w:proofErr w:type="spellStart"/>
       <w:r>
@@ -1563,7 +1578,7 @@
           <w:rFonts w:ascii="Times New Roman" w:hAnsi="Times New Roman"/>
           <w:lang w:val="en-US" w:eastAsia="ru-RU"/>
         </w:rPr>
-        <w:t>postgresql</w:t>
+        <w:t>psql</w:t>
       </w:r>
       <w:proofErr w:type="spellEnd"/>
       <w:r>
@@ -1571,58 +1586,28 @@
           <w:rFonts w:ascii="Times New Roman" w:hAnsi="Times New Roman"/>
           <w:lang w:eastAsia="ru-RU"/>
         </w:rPr>
-        <w:t xml:space="preserve">. База данных размещается на </w:t>
-      </w:r>
+        <w:t xml:space="preserve"> </w:t>
+      </w:r>
+      <w:r>
+        <w:rPr>
+          <w:rFonts w:ascii="Times New Roman" w:hAnsi="Times New Roman"/>
+          <w:lang w:eastAsia="ru-RU"/>
+        </w:rPr>
+        <w:t xml:space="preserve">и </w:t>
+      </w:r>
+      <w:proofErr w:type="spellStart"/>
       <w:r>
         <w:rPr>
           <w:rFonts w:ascii="Times New Roman" w:hAnsi="Times New Roman"/>
           <w:lang w:val="en-US" w:eastAsia="ru-RU"/>
         </w:rPr>
-        <w:t>localhost</w:t>
-      </w:r>
+        <w:t>pgAdmn</w:t>
+      </w:r>
+      <w:proofErr w:type="spellEnd"/>
       <w:r>
         <w:rPr>
           <w:rFonts w:ascii="Times New Roman" w:hAnsi="Times New Roman"/>
           <w:lang w:eastAsia="ru-RU"/>
-        </w:rPr>
-        <w:t xml:space="preserve">. Для управления базой данных использовалась консоль </w:t>
-      </w:r>
-      <w:proofErr w:type="spellStart"/>
-      <w:r>
-        <w:rPr>
-          <w:rFonts w:ascii="Times New Roman" w:hAnsi="Times New Roman"/>
-          <w:lang w:val="en-US" w:eastAsia="ru-RU"/>
-        </w:rPr>
-        <w:t>psql</w:t>
-      </w:r>
-      <w:proofErr w:type="spellEnd"/>
-      <w:r>
-        <w:rPr>
-          <w:rFonts w:ascii="Times New Roman" w:hAnsi="Times New Roman"/>
-          <w:lang w:val="en-US" w:eastAsia="ru-RU"/>
-        </w:rPr>
-        <w:t xml:space="preserve"> </w:t>
-      </w:r>
-      <w:r>
-        <w:rPr>
-          <w:rFonts w:ascii="Times New Roman" w:hAnsi="Times New Roman"/>
-          <w:lang w:eastAsia="ru-RU"/>
-        </w:rPr>
-        <w:t xml:space="preserve">и </w:t>
-      </w:r>
-      <w:proofErr w:type="spellStart"/>
-      <w:r>
-        <w:rPr>
-          <w:rFonts w:ascii="Times New Roman" w:hAnsi="Times New Roman"/>
-          <w:lang w:val="en-US" w:eastAsia="ru-RU"/>
-        </w:rPr>
-        <w:t>pgAdmn</w:t>
-      </w:r>
-      <w:proofErr w:type="spellEnd"/>
-      <w:r>
-        <w:rPr>
-          <w:rFonts w:ascii="Times New Roman" w:hAnsi="Times New Roman"/>
-          <w:lang w:val="en-US" w:eastAsia="ru-RU"/>
         </w:rPr>
         <w:t xml:space="preserve"> 4.</w:t>
       </w:r>
@@ -6018,7 +6003,7 @@
 </file>
 
 <file path=customXml/itemProps1.xml><?xml version="1.0" encoding="utf-8"?>
-<ds:datastoreItem xmlns:ds="http://schemas.openxmlformats.org/officeDocument/2006/customXml" ds:itemID="{0A116F7D-C95A-4AAB-85B9-CA68BF6B517B}">
+<ds:datastoreItem xmlns:ds="http://schemas.openxmlformats.org/officeDocument/2006/customXml" ds:itemID="{CF22F7C1-619D-4C38-952A-191D1992397D}">
   <ds:schemaRefs>
     <ds:schemaRef ds:uri="http://schemas.openxmlformats.org/officeDocument/2006/bibliography"/>
   </ds:schemaRefs>

</xml_diff>